<commit_message>
Added Profile info and Skill Section
</commit_message>
<xml_diff>
--- a/Portfolio Text.docx
+++ b/Portfolio Text.docx
@@ -5,145 +5,484 @@
   <w:body>
     <w:p>
       <w:r>
-        <w:t xml:space="preserve">Hi I’m </w:t>
-      </w:r>
-      <w:proofErr w:type="spellStart"/>
-      <w:r>
-        <w:t>Surov</w:t>
-      </w:r>
-      <w:proofErr w:type="spellEnd"/>
-      <w:r>
-        <w:t>.</w:t>
+        <w:t>Hi</w:t>
+      </w:r>
+      <w:r>
+        <w:t xml:space="preserve">, </w:t>
       </w:r>
       <w:r>
         <w:br/>
-        <w:t xml:space="preserve">Thank you so much </w:t>
-      </w:r>
-      <w:r>
-        <w:t xml:space="preserve">sir </w:t>
-      </w:r>
-      <w:r>
-        <w:t>for come into my profile / portfolio.</w:t>
-      </w:r>
-      <w:r>
-        <w:br/>
+        <w:t>Thank you so much</w:t>
+      </w:r>
+      <w:r>
+        <w:t xml:space="preserve"> </w:t>
+      </w:r>
+      <w:r>
+        <w:t>for come into my  portfolio</w:t>
+      </w:r>
+      <w:r>
+        <w:t xml:space="preserve"> To know </w:t>
+      </w:r>
+      <w:r>
+        <w:t xml:space="preserve">about </w:t>
+      </w:r>
+      <w:r>
+        <w:t xml:space="preserve">me. </w:t>
       </w:r>
     </w:p>
     <w:p>
       <w:r>
-        <w:t xml:space="preserve">Time is Very important, I don’t want to waste your time by showing up very big </w:t>
-      </w:r>
-      <w:proofErr w:type="spellStart"/>
-      <w:r>
-        <w:t>intorductio</w:t>
-      </w:r>
-      <w:proofErr w:type="spellEnd"/>
-      <w:r>
-        <w:t xml:space="preserve"> of mine, </w:t>
-      </w:r>
-      <w:r>
-        <w:br/>
-        <w:t xml:space="preserve">Simply </w:t>
-      </w:r>
-      <w:r>
-        <w:t xml:space="preserve">I love to introduce myself As Data professional. Not specifically Data analyst, ,Data Scientist, or Data engineer,   I love to do anything related to data.  </w:t>
-      </w:r>
-      <w:r>
-        <w:t xml:space="preserve">I love Data, I took it as my Carrier my Future, </w:t>
-      </w:r>
-      <w:r>
-        <w:t xml:space="preserve">so there is no way to take fun with it, I </w:t>
-      </w:r>
-      <w:r>
-        <w:t>am very serious with it,</w:t>
-      </w:r>
-      <w:r>
-        <w:t xml:space="preserve"> I can proudly say that  I am  a Data guy, </w:t>
+        <w:t xml:space="preserve">I </w:t>
+      </w:r>
+      <w:r>
+        <w:t xml:space="preserve">don’t want to </w:t>
+      </w:r>
+      <w:r>
+        <w:t xml:space="preserve"> take your </w:t>
+      </w:r>
+      <w:r>
+        <w:t xml:space="preserve">valuable </w:t>
+      </w:r>
+      <w:r>
+        <w:t xml:space="preserve">time  by giving long introduction About myself </w:t>
+      </w:r>
+      <w:r>
+        <w:t xml:space="preserve">. </w:t>
+      </w:r>
+      <w:r>
+        <w:t xml:space="preserve"> “Time is very import”</w:t>
+      </w:r>
+      <w:r>
+        <w:t xml:space="preserve">  But if you</w:t>
+      </w:r>
+      <w:r>
+        <w:t xml:space="preserve"> are</w:t>
+      </w:r>
+      <w:r>
+        <w:t xml:space="preserve"> interested</w:t>
       </w:r>
       <w:r>
         <w:t xml:space="preserve"> </w:t>
       </w:r>
-      <w:proofErr w:type="spellStart"/>
-      <w:r>
-        <w:t>I</w:t>
-      </w:r>
-      <w:proofErr w:type="spellEnd"/>
-      <w:r>
-        <w:t xml:space="preserve"> am </w:t>
-      </w:r>
-      <w:proofErr w:type="spellStart"/>
-      <w:r>
-        <w:t>continuouisly</w:t>
-      </w:r>
-      <w:proofErr w:type="spellEnd"/>
-      <w:r>
-        <w:t xml:space="preserve"> learning  about data, Solving Any kinds of problem, Trying to make myself in a level that I can lead a total Data Organization .</w:t>
-      </w:r>
-      <w:r>
-        <w:t xml:space="preserve">Data is the gold  that </w:t>
-      </w:r>
-      <w:proofErr w:type="spellStart"/>
-      <w:r>
-        <w:t>brighs</w:t>
-      </w:r>
-      <w:proofErr w:type="spellEnd"/>
-      <w:r>
-        <w:t xml:space="preserve"> </w:t>
-      </w:r>
-      <w:proofErr w:type="spellStart"/>
-      <w:r>
-        <w:t>Assests</w:t>
-      </w:r>
-      <w:proofErr w:type="spellEnd"/>
-      <w:r>
-        <w:t xml:space="preserve">, Data is the puzzle solving problem by data brings </w:t>
-      </w:r>
-      <w:proofErr w:type="spellStart"/>
-      <w:r>
-        <w:t>happinesss</w:t>
-      </w:r>
-      <w:proofErr w:type="spellEnd"/>
-      <w:r>
-        <w:t>. And AI is not future its exist now and the food of Ai is data .</w:t>
-      </w:r>
+      <w:proofErr w:type="gramStart"/>
+      <w:r>
+        <w:t>only..</w:t>
+      </w:r>
+      <w:proofErr w:type="gramEnd"/>
     </w:p>
     <w:p>
       <w:r>
-        <w:t>Why you come into my profile ? Because you have some problem you need help, and your are searching am I fit for you , am I a honest man ?.</w:t>
-      </w:r>
-      <w:r>
-        <w:br/>
-      </w:r>
-      <w:r>
-        <w:t xml:space="preserve">I love to introduce myself As Data professional. Not specifically Data analyst, ,Data Scientist, or Data engineer,   I love to do anything related to data.  Data is the gold  that </w:t>
-      </w:r>
-      <w:proofErr w:type="spellStart"/>
-      <w:r>
-        <w:t>brighs</w:t>
-      </w:r>
-      <w:proofErr w:type="spellEnd"/>
+        <w:t>Simply I love to introduce myself As Data professional</w:t>
+      </w:r>
       <w:r>
         <w:t xml:space="preserve"> </w:t>
       </w:r>
-      <w:proofErr w:type="spellStart"/>
-      <w:r>
-        <w:t>Assests</w:t>
-      </w:r>
-      <w:proofErr w:type="spellEnd"/>
-      <w:r>
-        <w:t xml:space="preserve">, Data is the puzzle solving problem by data brings </w:t>
-      </w:r>
-      <w:proofErr w:type="spellStart"/>
-      <w:r>
-        <w:t>happinesss</w:t>
-      </w:r>
-      <w:proofErr w:type="spellEnd"/>
-      <w:r>
-        <w:t>. And AI is not future its exist now and the food of Ai is data .</w:t>
+      <w:r>
+        <w:t>Not specifically Data analyst, ,Data Scientist, or Data engineer</w:t>
+      </w:r>
+      <w:r>
+        <w:t xml:space="preserve">, Because In </w:t>
+      </w:r>
+      <w:r>
+        <w:t xml:space="preserve">my data journey, </w:t>
+      </w:r>
+      <w:r>
+        <w:t xml:space="preserve"> I had to  </w:t>
+      </w:r>
+      <w:proofErr w:type="spellStart"/>
+      <w:r>
+        <w:t>to</w:t>
+      </w:r>
+      <w:proofErr w:type="spellEnd"/>
+      <w:r>
+        <w:t xml:space="preserve"> do a lot of thing from Data collection</w:t>
+      </w:r>
+      <w:r>
+        <w:t xml:space="preserve"> from various source</w:t>
+      </w:r>
+      <w:r>
+        <w:t xml:space="preserve"> (</w:t>
+      </w:r>
+      <w:r>
+        <w:t xml:space="preserve">Web, ETL, </w:t>
+      </w:r>
+      <w:r>
+        <w:t xml:space="preserve">Python, SQL, ), to </w:t>
+      </w:r>
+      <w:r>
+        <w:t xml:space="preserve">Data </w:t>
+      </w:r>
+      <w:r>
+        <w:t>Cleaning (</w:t>
+      </w:r>
+      <w:proofErr w:type="spellStart"/>
+      <w:r>
+        <w:t>Python,</w:t>
+      </w:r>
+      <w:r>
+        <w:t>Excel</w:t>
+      </w:r>
+      <w:proofErr w:type="spellEnd"/>
+      <w:r>
+        <w:t>, Power Query</w:t>
+      </w:r>
+      <w:r>
+        <w:t xml:space="preserve"> ) to</w:t>
+      </w:r>
+      <w:r>
+        <w:t xml:space="preserve"> Data </w:t>
+      </w:r>
+      <w:r>
+        <w:t xml:space="preserve"> Modeling</w:t>
+      </w:r>
+      <w:r>
+        <w:t xml:space="preserve"> &amp; </w:t>
+      </w:r>
+      <w:r>
+        <w:t xml:space="preserve"> Dashboarding (excel Power BI), Predictive analytic </w:t>
+      </w:r>
+      <w:r>
+        <w:t xml:space="preserve">. </w:t>
+      </w:r>
+      <w:r>
+        <w:t>s</w:t>
+      </w:r>
+      <w:r>
+        <w:t>(</w:t>
+      </w:r>
+      <w:r>
+        <w:t xml:space="preserve"> </w:t>
+      </w:r>
+      <w:r>
+        <w:t>Machine Learning ,</w:t>
+      </w:r>
+      <w:r>
+        <w:t xml:space="preserve">Python, </w:t>
+      </w:r>
+      <w:r>
+        <w:t xml:space="preserve"> AI </w:t>
+      </w:r>
+      <w:proofErr w:type="spellStart"/>
+      <w:r>
+        <w:t>Aanalytics</w:t>
+      </w:r>
+      <w:proofErr w:type="spellEnd"/>
+      <w:r>
+        <w:t xml:space="preserve"> and many more</w:t>
+      </w:r>
+      <w:proofErr w:type="gramStart"/>
+      <w:r>
+        <w:t>….</w:t>
+      </w:r>
+      <w:r>
+        <w:t>.</w:t>
+      </w:r>
+      <w:proofErr w:type="gramEnd"/>
+      <w:r>
+        <w:t xml:space="preserve"> </w:t>
+      </w:r>
+      <w:r>
+        <w:t xml:space="preserve">But if I </w:t>
+      </w:r>
+      <w:r>
+        <w:t xml:space="preserve">specifically </w:t>
+      </w:r>
+      <w:r>
+        <w:t>ask about</w:t>
+      </w:r>
+      <w:r>
+        <w:t xml:space="preserve">, </w:t>
+      </w:r>
+      <w:r>
+        <w:t xml:space="preserve"> then I have deep exper</w:t>
+      </w:r>
+      <w:r>
+        <w:t xml:space="preserve">ience in </w:t>
+      </w:r>
+      <w:r>
+        <w:t xml:space="preserve"> Data Analytics</w:t>
+      </w:r>
+      <w:r>
+        <w:t>,</w:t>
+      </w:r>
+      <w:r>
+        <w:t xml:space="preserve"> Data </w:t>
+      </w:r>
+      <w:proofErr w:type="spellStart"/>
+      <w:r>
+        <w:t>Visualizatio</w:t>
+      </w:r>
+      <w:proofErr w:type="spellEnd"/>
+      <w:r>
+        <w:t xml:space="preserve"> &amp; </w:t>
+      </w:r>
+      <w:proofErr w:type="spellStart"/>
+      <w:r>
+        <w:t>Dashborard</w:t>
+      </w:r>
+      <w:proofErr w:type="spellEnd"/>
+      <w:r>
+        <w:t xml:space="preserve"> </w:t>
+      </w:r>
+      <w:r>
+        <w:t xml:space="preserve">. </w:t>
+      </w:r>
+      <w:r>
+        <w:t xml:space="preserve"> </w:t>
+      </w:r>
+      <w:r>
+        <w:t xml:space="preserve"> Data is a huge field and  its never learning ending </w:t>
+      </w:r>
+      <w:proofErr w:type="spellStart"/>
+      <w:r>
+        <w:t>journy</w:t>
+      </w:r>
+      <w:proofErr w:type="spellEnd"/>
+      <w:r>
+        <w:t xml:space="preserve">, </w:t>
+      </w:r>
+      <w:r>
+        <w:t xml:space="preserve"> </w:t>
+      </w:r>
+      <w:r>
+        <w:t xml:space="preserve">I  </w:t>
+      </w:r>
+      <w:proofErr w:type="spellStart"/>
+      <w:r>
+        <w:t>I</w:t>
+      </w:r>
+      <w:proofErr w:type="spellEnd"/>
+      <w:r>
+        <w:t xml:space="preserve"> am continuously learning doing</w:t>
+      </w:r>
+      <w:r>
+        <w:t xml:space="preserve">, Helping </w:t>
+      </w:r>
+      <w:proofErr w:type="spellStart"/>
+      <w:r>
+        <w:t>Businessed</w:t>
+      </w:r>
+      <w:proofErr w:type="spellEnd"/>
+      <w:r>
+        <w:t xml:space="preserve">  to make their data driven decision</w:t>
+      </w:r>
+      <w:r>
+        <w:t xml:space="preserve"> and I really love my </w:t>
+      </w:r>
+      <w:proofErr w:type="gramStart"/>
+      <w:r>
+        <w:t>work.</w:t>
+      </w:r>
+      <w:r>
+        <w:t>.</w:t>
+      </w:r>
+      <w:proofErr w:type="gramEnd"/>
+      <w:r>
+        <w:t xml:space="preserve"> </w:t>
+      </w:r>
+      <w:r>
+        <w:t xml:space="preserve"> Data is everywhere,  you came to my profile this is also a data, So  Thank you very much again and I really  love to talk with you </w:t>
+      </w:r>
+      <w:r>
+        <w:t xml:space="preserve">or  willing to </w:t>
+      </w:r>
+      <w:r>
+        <w:t xml:space="preserve">help you if you have interest </w:t>
+      </w:r>
+      <w:r>
+        <w:t xml:space="preserve">in data </w:t>
+      </w:r>
+      <w:r>
+        <w:t>and any help</w:t>
+      </w:r>
+      <w:r>
+        <w:t xml:space="preserve"> need</w:t>
+      </w:r>
+      <w:r>
+        <w:t xml:space="preserve"> with Data.</w:t>
       </w:r>
     </w:p>
     <w:p>
       <w:r>
+        <w:t xml:space="preserve">and Solving Data Problems Because This is an amazing filed where fixed my entire </w:t>
+      </w:r>
+      <w:proofErr w:type="spellStart"/>
+      <w:r>
+        <w:t>carrie</w:t>
+      </w:r>
+      <w:proofErr w:type="spellEnd"/>
+      <w:r>
+        <w:t>, and I love my work</w:t>
+      </w:r>
+    </w:p>
+    <w:p>
+      <w:r>
+        <w:t xml:space="preserve"> and i really love it</w:t>
+      </w:r>
+      <w:r>
+        <w:t xml:space="preserve">.  </w:t>
+      </w:r>
+      <w:r>
+        <w:t xml:space="preserve">But I have </w:t>
+      </w:r>
+      <w:proofErr w:type="spellStart"/>
+      <w:r>
+        <w:t>Expertice</w:t>
+      </w:r>
+      <w:proofErr w:type="spellEnd"/>
+      <w:r>
+        <w:t xml:space="preserve"> level </w:t>
+      </w:r>
+      <w:proofErr w:type="spellStart"/>
+      <w:r>
+        <w:t>expoerince</w:t>
+      </w:r>
+      <w:proofErr w:type="spellEnd"/>
+      <w:r>
+        <w:t xml:space="preserve"> in Data Analytics, </w:t>
+      </w:r>
+      <w:proofErr w:type="spellStart"/>
+      <w:r>
+        <w:t>workig</w:t>
+      </w:r>
+      <w:proofErr w:type="spellEnd"/>
+      <w:r>
+        <w:t xml:space="preserve"> with excel , python for </w:t>
+      </w:r>
+      <w:proofErr w:type="spellStart"/>
+      <w:r>
+        <w:t>autamting</w:t>
+      </w:r>
+      <w:proofErr w:type="spellEnd"/>
+      <w:r>
+        <w:t xml:space="preserve"> task and data cleaning, </w:t>
+      </w:r>
+      <w:proofErr w:type="spellStart"/>
+      <w:r>
+        <w:t>sql</w:t>
+      </w:r>
+      <w:proofErr w:type="spellEnd"/>
+      <w:r>
+        <w:t xml:space="preserve"> for </w:t>
+      </w:r>
+      <w:proofErr w:type="spellStart"/>
+      <w:r>
+        <w:t>Workd</w:t>
+      </w:r>
+      <w:proofErr w:type="spellEnd"/>
+      <w:r>
+        <w:t xml:space="preserve"> with Database and Power BI for </w:t>
+      </w:r>
+      <w:r>
+        <w:t>I love Data,</w:t>
+      </w:r>
+      <w:r>
+        <w:t xml:space="preserve"> But I am learning everyday about business, Data and Machine Learning, Automation </w:t>
+      </w:r>
+      <w:proofErr w:type="spellStart"/>
+      <w:r>
+        <w:t>etc</w:t>
+      </w:r>
+      <w:proofErr w:type="spellEnd"/>
+      <w:r>
+        <w:t xml:space="preserve"> I took it as my Carrier my Future, </w:t>
+      </w:r>
+      <w:r>
+        <w:t xml:space="preserve">so there is no way to take fun with it, I </w:t>
+      </w:r>
+      <w:r>
+        <w:t>am very serious with it,</w:t>
+      </w:r>
+      <w:r>
+        <w:t xml:space="preserve"> I can proudly say that  I am  a Data guy, </w:t>
+      </w:r>
+      <w:r>
+        <w:t xml:space="preserve"> I am </w:t>
+      </w:r>
+      <w:proofErr w:type="spellStart"/>
+      <w:r>
+        <w:t>continuouisly</w:t>
+      </w:r>
+      <w:proofErr w:type="spellEnd"/>
+      <w:r>
+        <w:t xml:space="preserve"> learning  about data, Solving Any kinds of problem, Trying to make myself in a level that I can lead a total Data Organization .Data is the gold  that </w:t>
+      </w:r>
+      <w:proofErr w:type="spellStart"/>
+      <w:r>
+        <w:t>brighs</w:t>
+      </w:r>
+      <w:proofErr w:type="spellEnd"/>
+      <w:r>
+        <w:t xml:space="preserve"> </w:t>
+      </w:r>
+      <w:proofErr w:type="spellStart"/>
+      <w:r>
+        <w:t>Assests</w:t>
+      </w:r>
+      <w:proofErr w:type="spellEnd"/>
+      <w:r>
+        <w:t xml:space="preserve">, Data is the puzzle solving problem by data brings </w:t>
+      </w:r>
+      <w:proofErr w:type="spellStart"/>
+      <w:r>
+        <w:t>happinesss</w:t>
+      </w:r>
+      <w:proofErr w:type="spellEnd"/>
+      <w:r>
+        <w:t>. And AI is not future its exist now and the food of Ai is data .</w:t>
+      </w:r>
+    </w:p>
+    <w:p>
+      <w:r>
+        <w:t xml:space="preserve">Why you come into my profile ? Because you have some problem you need help, and </w:t>
+      </w:r>
+      <w:proofErr w:type="spellStart"/>
+      <w:r>
+        <w:t>your</w:t>
+      </w:r>
+      <w:proofErr w:type="spellEnd"/>
+      <w:r>
+        <w:t xml:space="preserve"> are searching am I fit for you , am I </w:t>
+      </w:r>
+      <w:proofErr w:type="gramStart"/>
+      <w:r>
+        <w:t>a</w:t>
+      </w:r>
+      <w:proofErr w:type="gramEnd"/>
+      <w:r>
+        <w:t xml:space="preserve"> honest man ?.</w:t>
+      </w:r>
+      <w:r>
+        <w:br/>
+        <w:t xml:space="preserve">I love to introduce myself As Data professional. Not specifically Data analyst, ,Data Scientist, or Data engineer,   I love to do anything related to data.  Data is the gold  that </w:t>
+      </w:r>
+      <w:proofErr w:type="spellStart"/>
+      <w:r>
+        <w:t>brighs</w:t>
+      </w:r>
+      <w:proofErr w:type="spellEnd"/>
+      <w:r>
+        <w:t xml:space="preserve"> </w:t>
+      </w:r>
+      <w:proofErr w:type="spellStart"/>
+      <w:r>
+        <w:t>Assests</w:t>
+      </w:r>
+      <w:proofErr w:type="spellEnd"/>
+      <w:r>
+        <w:t xml:space="preserve">, Data is the puzzle solving problem by data brings </w:t>
+      </w:r>
+      <w:proofErr w:type="spellStart"/>
+      <w:r>
+        <w:t>happinesss</w:t>
+      </w:r>
+      <w:proofErr w:type="spellEnd"/>
+      <w:r>
+        <w:t>. And AI is not future its exist now and the food of Ai is data .</w:t>
+      </w:r>
+    </w:p>
+    <w:p>
+      <w:r>
         <w:br/>
         <w:t xml:space="preserve">About me  ? I am a man  </w:t>
       </w:r>
@@ -179,7 +518,15 @@
         <w:t xml:space="preserve"> my </w:t>
       </w:r>
       <w:r>
-        <w:t xml:space="preserve">profile ? The answer is skill. Who I am and what is my value its depend on my skill. From that time I am working hard to </w:t>
+        <w:t xml:space="preserve">profile ? The answer is skill. Who I am and what is my value its depend on my </w:t>
+      </w:r>
+      <w:proofErr w:type="gramStart"/>
+      <w:r>
+        <w:t>skill.</w:t>
+      </w:r>
+      <w:proofErr w:type="gramEnd"/>
+      <w:r>
+        <w:t xml:space="preserve"> From that time I am working hard to </w:t>
       </w:r>
       <w:r>
         <w:t xml:space="preserve">  .</w:t>
@@ -233,43 +580,6 @@
       </w:r>
       <w:r>
         <w:br/>
-      </w:r>
-      <w:r>
-        <w:br/>
-        <w:t xml:space="preserve">I love to introduce myself As Data professional. Not specifically Data analyst, ,Data Scientist, or Data engineer,  </w:t>
-      </w:r>
-      <w:r>
-        <w:t xml:space="preserve"> I love to do anything related to data.  </w:t>
-      </w:r>
-      <w:r>
-        <w:t xml:space="preserve">Data is the gold </w:t>
-      </w:r>
-      <w:r>
-        <w:t xml:space="preserve"> that </w:t>
-      </w:r>
-      <w:proofErr w:type="spellStart"/>
-      <w:r>
-        <w:t>brighs</w:t>
-      </w:r>
-      <w:proofErr w:type="spellEnd"/>
-      <w:r>
-        <w:t xml:space="preserve"> </w:t>
-      </w:r>
-      <w:proofErr w:type="spellStart"/>
-      <w:r>
-        <w:t>Assests</w:t>
-      </w:r>
-      <w:proofErr w:type="spellEnd"/>
-      <w:r>
-        <w:t xml:space="preserve">, Data is the puzzle solving problem by data brings </w:t>
-      </w:r>
-      <w:proofErr w:type="spellStart"/>
-      <w:r>
-        <w:t>happinesss</w:t>
-      </w:r>
-      <w:proofErr w:type="spellEnd"/>
-      <w:r>
-        <w:t xml:space="preserve">. And AI is not future its exist now and the food of Ai is data . </w:t>
       </w:r>
       <w:r>
         <w:br/>
@@ -306,17 +616,171 @@
         <w:br/>
       </w:r>
       <w:r>
+        <w:lastRenderedPageBreak/>
         <w:br/>
         <w:t>Why I want to be in future ?</w:t>
       </w:r>
       <w:r>
         <w:br/>
-        <w:t xml:space="preserve">I want to be A Leader of Data Organization because I love data am learning data I am consistent </w:t>
+        <w:t xml:space="preserve">I want to be A Leader of Data Organization because I love data am learning </w:t>
+      </w:r>
+      <w:proofErr w:type="gramStart"/>
+      <w:r>
+        <w:t>data</w:t>
+      </w:r>
+      <w:proofErr w:type="gramEnd"/>
+      <w:r>
+        <w:t xml:space="preserve"> I am consistent </w:t>
       </w:r>
       <w:r>
         <w:br/>
       </w:r>
     </w:p>
+    <w:p>
+      <w:pPr>
+        <w:pBdr>
+          <w:bottom w:val="single" w:sz="6" w:space="1" w:color="auto"/>
+        </w:pBdr>
+      </w:pPr>
+    </w:p>
+    <w:p>
+      <w:pPr>
+        <w:pStyle w:val="NormalWeb"/>
+      </w:pPr>
+      <w:r>
+        <w:t>Hi,</w:t>
+      </w:r>
+      <w:r>
+        <w:br/>
+        <w:t>Thank you so much for visiting my portfolio to learn more about me.</w:t>
+      </w:r>
+      <w:r>
+        <w:br/>
+        <w:t xml:space="preserve">I don’t want to take your valuable time with a long introduction — </w:t>
+      </w:r>
+      <w:r>
+        <w:rPr>
+          <w:rStyle w:val="Emphasis"/>
+        </w:rPr>
+        <w:t>time is very important</w:t>
+      </w:r>
+      <w:r>
+        <w:t>. But if you’re interested, here’s a quick overview.</w:t>
+      </w:r>
+    </w:p>
+    <w:p>
+      <w:pPr>
+        <w:pStyle w:val="NormalWeb"/>
+      </w:pPr>
+      <w:r>
+        <w:t xml:space="preserve">I simply love to introduce myself as a </w:t>
+      </w:r>
+      <w:r>
+        <w:rPr>
+          <w:rStyle w:val="Strong"/>
+        </w:rPr>
+        <w:t>Data Professional</w:t>
+      </w:r>
+      <w:r>
+        <w:t xml:space="preserve"> — not specifically a Data Analyst, Data Scientist, or Data Engineer — because throughout my data journey I have worked across all parts of the data lifecycle.</w:t>
+      </w:r>
+      <w:r>
+        <w:br/>
+        <w:t xml:space="preserve">From </w:t>
+      </w:r>
+      <w:r>
+        <w:rPr>
+          <w:rStyle w:val="Strong"/>
+        </w:rPr>
+        <w:t>data collection</w:t>
+      </w:r>
+      <w:r>
+        <w:t xml:space="preserve"> (Web, ETL, Python, SQL) to </w:t>
+      </w:r>
+      <w:r>
+        <w:rPr>
+          <w:rStyle w:val="Strong"/>
+        </w:rPr>
+        <w:t>data cleaning</w:t>
+      </w:r>
+      <w:r>
+        <w:t xml:space="preserve"> (Python, Excel, Power Query), </w:t>
+      </w:r>
+      <w:r>
+        <w:rPr>
+          <w:rStyle w:val="Strong"/>
+        </w:rPr>
+        <w:t>data modeling &amp; dashboarding</w:t>
+      </w:r>
+      <w:r>
+        <w:t xml:space="preserve"> (Excel, Power BI), and even </w:t>
+      </w:r>
+      <w:r>
+        <w:rPr>
+          <w:rStyle w:val="Strong"/>
+        </w:rPr>
+        <w:t>predictive analytics</w:t>
+      </w:r>
+      <w:r>
+        <w:t xml:space="preserve"> (Machine Learning, Python, AI/Analytics), I’ve been involved in it all.</w:t>
+      </w:r>
+    </w:p>
+    <w:p>
+      <w:pPr>
+        <w:pStyle w:val="NormalWeb"/>
+      </w:pPr>
+      <w:r>
+        <w:t xml:space="preserve">If you ask about my strongest areas, I have deep experience in </w:t>
+      </w:r>
+      <w:r>
+        <w:rPr>
+          <w:rStyle w:val="Strong"/>
+        </w:rPr>
+        <w:t>Data Analytics</w:t>
+      </w:r>
+      <w:r>
+        <w:t xml:space="preserve">, </w:t>
+      </w:r>
+      <w:r>
+        <w:rPr>
+          <w:rStyle w:val="Strong"/>
+        </w:rPr>
+        <w:t>Data Visualization</w:t>
+      </w:r>
+      <w:r>
+        <w:t xml:space="preserve">, and </w:t>
+      </w:r>
+      <w:r>
+        <w:rPr>
+          <w:rStyle w:val="Strong"/>
+        </w:rPr>
+        <w:t>Dashboard Development</w:t>
+      </w:r>
+      <w:r>
+        <w:t>.</w:t>
+      </w:r>
+    </w:p>
+    <w:p>
+      <w:pPr>
+        <w:pStyle w:val="NormalWeb"/>
+      </w:pPr>
+      <w:r>
+        <w:t>Data is a huge field and a never-ending learning journey. I am continuously learning, building, and helping businesses make data-driven decisions — and I truly love what I do.</w:t>
+      </w:r>
+      <w:r>
+        <w:br/>
+        <w:t>Data is everywhere; even you visiting my profile is a form of data.</w:t>
+      </w:r>
+    </w:p>
+    <w:p>
+      <w:pPr>
+        <w:pStyle w:val="NormalWeb"/>
+      </w:pPr>
+      <w:r>
+        <w:t>Thank you once again. I would love to connect with you and am always happy to help if you’re interested in data or need any support.</w:t>
+      </w:r>
+    </w:p>
+    <w:p/>
     <w:sectPr>
       <w:pgSz w:w="12240" w:h="15840"/>
       <w:pgMar w:top="1440" w:right="1440" w:bottom="1440" w:left="1440" w:header="720" w:footer="720" w:gutter="0"/>
@@ -753,6 +1217,44 @@
     <w:semiHidden/>
     <w:unhideWhenUsed/>
   </w:style>
+  <w:style w:type="paragraph" w:styleId="NormalWeb">
+    <w:name w:val="Normal (Web)"/>
+    <w:basedOn w:val="Normal"/>
+    <w:uiPriority w:val="99"/>
+    <w:semiHidden/>
+    <w:unhideWhenUsed/>
+    <w:rsid w:val="00730785"/>
+    <w:pPr>
+      <w:spacing w:before="100" w:beforeAutospacing="1" w:after="100" w:afterAutospacing="1" w:line="240" w:lineRule="auto"/>
+    </w:pPr>
+    <w:rPr>
+      <w:rFonts w:ascii="Times New Roman" w:eastAsia="Times New Roman" w:hAnsi="Times New Roman" w:cs="Times New Roman"/>
+      <w:sz w:val="24"/>
+      <w:szCs w:val="24"/>
+    </w:rPr>
+  </w:style>
+  <w:style w:type="character" w:styleId="Emphasis">
+    <w:name w:val="Emphasis"/>
+    <w:basedOn w:val="DefaultParagraphFont"/>
+    <w:uiPriority w:val="20"/>
+    <w:qFormat/>
+    <w:rsid w:val="00730785"/>
+    <w:rPr>
+      <w:i/>
+      <w:iCs/>
+    </w:rPr>
+  </w:style>
+  <w:style w:type="character" w:styleId="Strong">
+    <w:name w:val="Strong"/>
+    <w:basedOn w:val="DefaultParagraphFont"/>
+    <w:uiPriority w:val="22"/>
+    <w:qFormat/>
+    <w:rsid w:val="00730785"/>
+    <w:rPr>
+      <w:b/>
+      <w:bCs/>
+    </w:rPr>
+  </w:style>
 </w:styles>
 </file>
 

</xml_diff>